<commit_message>
Updated the documents .
</commit_message>
<xml_diff>
--- a/StepsToBuildOpenXCiOSFrameworkAndDemoApp.docx
+++ b/StepsToBuildOpenXCiOSFrameworkAndDemoApp.docx
@@ -25,7 +25,7 @@
           <w:sz w:val="48"/>
           <w:szCs w:val="48"/>
         </w:rPr>
-        <w:t>o</w:t>
+        <w:t>O</w:t>
       </w:r>
       <w:r>
         <w:rPr>
@@ -41,7 +41,7 @@
           <w:sz w:val="48"/>
           <w:szCs w:val="48"/>
         </w:rPr>
-        <w:t>xc</w:t>
+        <w:t>XC</w:t>
       </w:r>
       <w:r>
         <w:rPr>
@@ -88,14 +88,42 @@
           <w:b/>
           <w:sz w:val="36"/>
         </w:rPr>
-        <w:t>o</w:t>
+        <w:t>O</w:t>
       </w:r>
       <w:r>
         <w:rPr>
           <w:b/>
           <w:sz w:val="36"/>
         </w:rPr>
-        <w:t xml:space="preserve">penxc Enabler app setup </w:t>
+        <w:t>pen</w:t>
+      </w:r>
+      <w:r>
+        <w:rPr>
+          <w:b/>
+          <w:sz w:val="36"/>
+        </w:rPr>
+        <w:t>XC</w:t>
+      </w:r>
+      <w:r>
+        <w:rPr>
+          <w:b/>
+          <w:sz w:val="36"/>
+        </w:rPr>
+        <w:t xml:space="preserve"> </w:t>
+      </w:r>
+      <w:r>
+        <w:rPr>
+          <w:b/>
+          <w:sz w:val="36"/>
+        </w:rPr>
+        <w:t>Demo</w:t>
+      </w:r>
+      <w:r>
+        <w:rPr>
+          <w:b/>
+          <w:sz w:val="36"/>
+        </w:rPr>
+        <w:t xml:space="preserve"> app setup </w:t>
       </w:r>
       <w:r>
         <w:rPr>
@@ -414,30 +442,35 @@
           <w:sz w:val="28"/>
           <w:szCs w:val="28"/>
         </w:rPr>
-        <w:t>openxcframework. Xcworkspace</w:t>
+        <w:t>“</w:t>
+      </w:r>
+      <w:r>
+        <w:rPr>
+          <w:sz w:val="28"/>
+          <w:szCs w:val="28"/>
+        </w:rPr>
+        <w:t>openxcframework.</w:t>
+      </w:r>
+      <w:r>
+        <w:rPr>
+          <w:sz w:val="28"/>
+          <w:szCs w:val="28"/>
+        </w:rPr>
+        <w:t>xcworkspace”.</w:t>
       </w:r>
     </w:p>
     <w:p>
       <w:pPr>
         <w:jc w:val="center"/>
-        <w:rPr>
-          <w:sz w:val="28"/>
-          <w:szCs w:val="28"/>
-        </w:rPr>
-      </w:pPr>
-    </w:p>
-    <w:p>
-      <w:pPr>
-        <w:jc w:val="center"/>
       </w:pPr>
       <w:r>
         <w:rPr>
           <w:noProof/>
         </w:rPr>
         <w:drawing>
-          <wp:inline distT="0" distB="0" distL="0" distR="0" wp14:anchorId="6A0AF9D5" wp14:editId="652A4BCD">
-            <wp:extent cx="5351455" cy="3711388"/>
-            <wp:effectExtent l="0" t="0" r="0" b="0"/>
+          <wp:inline distT="0" distB="0" distL="0" distR="0" wp14:anchorId="6A0AF9D5" wp14:editId="053666D3">
+            <wp:extent cx="6129655" cy="4114800"/>
+            <wp:effectExtent l="0" t="0" r="4445" b="0"/>
             <wp:docPr id="8" name="Picture 8"/>
             <wp:cNvGraphicFramePr>
               <a:graphicFrameLocks xmlns:a="http://schemas.openxmlformats.org/drawingml/2006/main" noChangeAspect="1"/>
@@ -464,7 +497,7 @@
                   <pic:spPr>
                     <a:xfrm>
                       <a:off x="0" y="0"/>
-                      <a:ext cx="5993806" cy="4156877"/>
+                      <a:ext cx="6943248" cy="4660960"/>
                     </a:xfrm>
                     <a:prstGeom prst="rect">
                       <a:avLst/>
@@ -482,25 +515,21 @@
         <w:jc w:val="center"/>
       </w:pPr>
     </w:p>
+    <w:p/>
+    <w:p/>
     <w:p>
       <w:pPr>
         <w:jc w:val="center"/>
-      </w:pPr>
-    </w:p>
-    <w:p>
-      <w:pPr>
-        <w:jc w:val="center"/>
-        <w:rPr>
-          <w:sz w:val="28"/>
-          <w:szCs w:val="28"/>
-        </w:rPr>
-      </w:pPr>
-      <w:r>
-        <w:rPr>
-          <w:sz w:val="28"/>
-          <w:szCs w:val="28"/>
-        </w:rPr>
-        <w:lastRenderedPageBreak/>
+        <w:rPr>
+          <w:sz w:val="28"/>
+          <w:szCs w:val="28"/>
+        </w:rPr>
+      </w:pPr>
+      <w:r>
+        <w:rPr>
+          <w:sz w:val="28"/>
+          <w:szCs w:val="28"/>
+        </w:rPr>
         <w:t xml:space="preserve">After Opening the </w:t>
       </w:r>
       <w:r>
@@ -508,7 +537,35 @@
           <w:sz w:val="28"/>
           <w:szCs w:val="28"/>
         </w:rPr>
-        <w:t>openxcframework. Xcworkspace</w:t>
+        <w:t>“</w:t>
+      </w:r>
+      <w:r>
+        <w:rPr>
+          <w:sz w:val="28"/>
+          <w:szCs w:val="28"/>
+        </w:rPr>
+        <w:t>openxcframework.</w:t>
+      </w:r>
+      <w:r>
+        <w:rPr>
+          <w:sz w:val="28"/>
+          <w:szCs w:val="28"/>
+        </w:rPr>
+        <w:t>x</w:t>
+      </w:r>
+      <w:r>
+        <w:rPr>
+          <w:sz w:val="28"/>
+          <w:szCs w:val="28"/>
+        </w:rPr>
+        <w:t>cworkspace</w:t>
+      </w:r>
+      <w:r>
+        <w:rPr>
+          <w:sz w:val="28"/>
+          <w:szCs w:val="28"/>
+        </w:rPr>
+        <w:t>”</w:t>
       </w:r>
       <w:r>
         <w:rPr>
@@ -517,27 +574,22 @@
         </w:rPr>
         <w:t xml:space="preserve"> file</w:t>
       </w:r>
-    </w:p>
-    <w:p>
-      <w:pPr>
-        <w:jc w:val="center"/>
-        <w:rPr>
-          <w:sz w:val="28"/>
-          <w:szCs w:val="28"/>
-        </w:rPr>
-      </w:pPr>
-    </w:p>
-    <w:p>
-      <w:pPr>
-        <w:pStyle w:val="ListParagraph"/>
-      </w:pPr>
+      <w:r>
+        <w:rPr>
+          <w:sz w:val="28"/>
+          <w:szCs w:val="28"/>
+        </w:rPr>
+        <w:t>.</w:t>
+      </w:r>
+    </w:p>
+    <w:p>
       <w:r>
         <w:rPr>
           <w:noProof/>
         </w:rPr>
         <w:drawing>
-          <wp:inline distT="0" distB="0" distL="0" distR="0" wp14:anchorId="78B7AF9A" wp14:editId="48302912">
-            <wp:extent cx="4893945" cy="2595282"/>
+          <wp:inline distT="0" distB="0" distL="0" distR="0" wp14:anchorId="78B7AF9A" wp14:editId="5BC4D31F">
+            <wp:extent cx="6139543" cy="2594610"/>
             <wp:effectExtent l="0" t="0" r="0" b="0"/>
             <wp:docPr id="17" name="Picture 17"/>
             <wp:cNvGraphicFramePr>
@@ -565,7 +617,7 @@
                   <pic:spPr>
                     <a:xfrm>
                       <a:off x="0" y="0"/>
-                      <a:ext cx="5123695" cy="2717120"/>
+                      <a:ext cx="6554875" cy="2770132"/>
                     </a:xfrm>
                     <a:prstGeom prst="rect">
                       <a:avLst/>
@@ -604,17 +656,13 @@
           <w:sz w:val="28"/>
           <w:szCs w:val="28"/>
         </w:rPr>
-        <w:t>:</w:t>
+        <w:t>.</w:t>
       </w:r>
     </w:p>
     <w:p>
       <w:pPr>
         <w:pStyle w:val="ListParagraph"/>
         <w:jc w:val="center"/>
-        <w:rPr>
-          <w:sz w:val="28"/>
-          <w:szCs w:val="28"/>
-        </w:rPr>
       </w:pPr>
     </w:p>
     <w:p>
@@ -622,6 +670,7 @@
         <w:pStyle w:val="ListParagraph"/>
         <w:jc w:val="center"/>
       </w:pPr>
+      <w:bookmarkStart w:id="0" w:name="_GoBack"/>
       <w:r>
         <w:rPr>
           <w:noProof/>
@@ -668,6 +717,7 @@
           </wp:inline>
         </w:drawing>
       </w:r>
+      <w:bookmarkEnd w:id="0"/>
     </w:p>
     <w:p>
       <w:pPr>
@@ -700,6 +750,14 @@
           <w:b/>
           <w:sz w:val="36"/>
         </w:rPr>
+        <w:t>“</w:t>
+      </w:r>
+      <w:proofErr w:type="spellStart"/>
+      <w:r>
+        <w:rPr>
+          <w:b/>
+          <w:sz w:val="36"/>
+        </w:rPr>
         <w:t>o</w:t>
       </w:r>
       <w:r>
@@ -707,21 +765,59 @@
           <w:b/>
           <w:sz w:val="36"/>
         </w:rPr>
-        <w:t>penxc-</w:t>
+        <w:t>pen</w:t>
       </w:r>
       <w:r>
         <w:rPr>
           <w:b/>
           <w:sz w:val="36"/>
         </w:rPr>
-        <w:t>iOS</w:t>
-      </w:r>
+        <w:t>xc</w:t>
+      </w:r>
+      <w:proofErr w:type="spellEnd"/>
       <w:r>
         <w:rPr>
           <w:b/>
           <w:sz w:val="36"/>
         </w:rPr>
-        <w:t xml:space="preserve">-library setup in </w:t>
+        <w:t>-</w:t>
+      </w:r>
+      <w:proofErr w:type="spellStart"/>
+      <w:r>
+        <w:rPr>
+          <w:b/>
+          <w:sz w:val="36"/>
+        </w:rPr>
+        <w:t>i</w:t>
+      </w:r>
+      <w:r>
+        <w:rPr>
+          <w:b/>
+          <w:sz w:val="36"/>
+        </w:rPr>
+        <w:t>os</w:t>
+      </w:r>
+      <w:proofErr w:type="spellEnd"/>
+      <w:r>
+        <w:rPr>
+          <w:b/>
+          <w:sz w:val="36"/>
+        </w:rPr>
+        <w:t>-library</w:t>
+      </w:r>
+      <w:r>
+        <w:rPr>
+          <w:b/>
+          <w:sz w:val="36"/>
+        </w:rPr>
+        <w:t>”</w:t>
+      </w:r>
+      <w:r>
+        <w:rPr>
+          <w:b/>
+          <w:sz w:val="36"/>
+        </w:rPr>
+        <w:t xml:space="preserve"> setup in </w:t>
       </w:r>
       <w:r>
         <w:rPr>
@@ -1130,6 +1226,13 @@
         </w:rPr>
         <w:t>”</w:t>
       </w:r>
+      <w:r>
+        <w:rPr>
+          <w:sz w:val="28"/>
+          <w:szCs w:val="28"/>
+        </w:rPr>
+        <w:t>.</w:t>
+      </w:r>
     </w:p>
     <w:p>
       <w:pPr>
@@ -1139,19 +1242,14 @@
           <w:szCs w:val="28"/>
         </w:rPr>
       </w:pPr>
-    </w:p>
-    <w:p>
-      <w:pPr>
-        <w:pStyle w:val="ListParagraph"/>
-      </w:pPr>
       <w:r>
         <w:rPr>
           <w:noProof/>
         </w:rPr>
         <w:drawing>
-          <wp:inline distT="0" distB="0" distL="0" distR="0" wp14:anchorId="755BCC64" wp14:editId="35AC6B64">
-            <wp:extent cx="5943600" cy="3458210"/>
-            <wp:effectExtent l="0" t="0" r="0" b="0"/>
+          <wp:inline distT="0" distB="0" distL="0" distR="0" wp14:anchorId="755BCC64" wp14:editId="26F0E004">
+            <wp:extent cx="6130212" cy="3274060"/>
+            <wp:effectExtent l="0" t="0" r="4445" b="2540"/>
             <wp:docPr id="22" name="Picture 22"/>
             <wp:cNvGraphicFramePr>
               <a:graphicFrameLocks xmlns:a="http://schemas.openxmlformats.org/drawingml/2006/main" noChangeAspect="1"/>
@@ -1178,7 +1276,7 @@
                   <pic:spPr>
                     <a:xfrm>
                       <a:off x="0" y="0"/>
-                      <a:ext cx="5943600" cy="3458210"/>
+                      <a:ext cx="6174117" cy="3297509"/>
                     </a:xfrm>
                     <a:prstGeom prst="rect">
                       <a:avLst/>
@@ -1218,28 +1316,16 @@
         </w:rPr>
         <w:t>After adding pod into pod file.</w:t>
       </w:r>
-      <w:bookmarkStart w:id="0" w:name="_GoBack"/>
-      <w:bookmarkEnd w:id="0"/>
-    </w:p>
-    <w:p>
-      <w:pPr>
-        <w:pStyle w:val="ListParagraph"/>
-        <w:jc w:val="center"/>
-      </w:pPr>
-    </w:p>
-    <w:p>
-      <w:pPr>
-        <w:pStyle w:val="ListParagraph"/>
-        <w:jc w:val="center"/>
-      </w:pPr>
+    </w:p>
+    <w:p>
       <w:r>
         <w:rPr>
           <w:noProof/>
         </w:rPr>
         <w:drawing>
-          <wp:inline distT="0" distB="0" distL="0" distR="0" wp14:anchorId="2A828AC6" wp14:editId="6EEC33DC">
-            <wp:extent cx="5728447" cy="3040380"/>
-            <wp:effectExtent l="0" t="0" r="0" b="0"/>
+          <wp:inline distT="0" distB="0" distL="0" distR="0" wp14:anchorId="2A828AC6" wp14:editId="686D2273">
+            <wp:extent cx="6130212" cy="3040321"/>
+            <wp:effectExtent l="0" t="0" r="4445" b="0"/>
             <wp:docPr id="23" name="Picture 23"/>
             <wp:cNvGraphicFramePr>
               <a:graphicFrameLocks xmlns:a="http://schemas.openxmlformats.org/drawingml/2006/main" noChangeAspect="1"/>
@@ -1266,7 +1352,7 @@
                   <pic:spPr>
                     <a:xfrm>
                       <a:off x="0" y="0"/>
-                      <a:ext cx="5779369" cy="3067407"/>
+                      <a:ext cx="6233057" cy="3091328"/>
                     </a:xfrm>
                     <a:prstGeom prst="rect">
                       <a:avLst/>
@@ -1283,42 +1369,40 @@
       <w:pPr>
         <w:pStyle w:val="ListParagraph"/>
         <w:jc w:val="center"/>
-        <w:rPr>
-          <w:sz w:val="28"/>
-          <w:szCs w:val="28"/>
-        </w:rPr>
-      </w:pPr>
-      <w:r>
-        <w:rPr>
-          <w:sz w:val="28"/>
-          <w:szCs w:val="28"/>
-        </w:rPr>
-        <w:t>After running “pod Install” command your terminal looks like this.</w:t>
-      </w:r>
+      </w:pPr>
     </w:p>
     <w:p>
       <w:pPr>
         <w:pStyle w:val="ListParagraph"/>
         <w:jc w:val="center"/>
-        <w:rPr>
-          <w:sz w:val="28"/>
-          <w:szCs w:val="28"/>
-        </w:rPr>
       </w:pPr>
     </w:p>
     <w:p>
       <w:pPr>
         <w:pStyle w:val="ListParagraph"/>
         <w:jc w:val="center"/>
-      </w:pPr>
+        <w:rPr>
+          <w:sz w:val="28"/>
+          <w:szCs w:val="28"/>
+        </w:rPr>
+      </w:pPr>
+      <w:r>
+        <w:rPr>
+          <w:sz w:val="28"/>
+          <w:szCs w:val="28"/>
+        </w:rPr>
+        <w:t>After running “pod Install” command your terminal looks like this.</w:t>
+      </w:r>
+    </w:p>
+    <w:p>
       <w:r>
         <w:rPr>
           <w:noProof/>
         </w:rPr>
         <w:drawing>
-          <wp:inline distT="0" distB="0" distL="0" distR="0" wp14:anchorId="7E5BE739" wp14:editId="0594558B">
-            <wp:extent cx="5943600" cy="3195955"/>
-            <wp:effectExtent l="0" t="0" r="0" b="4445"/>
+          <wp:inline distT="0" distB="0" distL="0" distR="0" wp14:anchorId="7E5BE739" wp14:editId="5CDCB56F">
+            <wp:extent cx="6129655" cy="3312367"/>
+            <wp:effectExtent l="0" t="0" r="4445" b="2540"/>
             <wp:docPr id="26" name="Picture 26"/>
             <wp:cNvGraphicFramePr>
               <a:graphicFrameLocks xmlns:a="http://schemas.openxmlformats.org/drawingml/2006/main" noChangeAspect="1"/>
@@ -1345,7 +1429,7 @@
                   <pic:spPr>
                     <a:xfrm>
                       <a:off x="0" y="0"/>
-                      <a:ext cx="5943600" cy="3195955"/>
+                      <a:ext cx="6237470" cy="3370629"/>
                     </a:xfrm>
                     <a:prstGeom prst="rect">
                       <a:avLst/>
@@ -1361,27 +1445,7 @@
     <w:p>
       <w:pPr>
         <w:pStyle w:val="ListParagraph"/>
-        <w:jc w:val="center"/>
-        <w:rPr>
-          <w:sz w:val="28"/>
-          <w:szCs w:val="28"/>
-        </w:rPr>
-      </w:pPr>
-      <w:r>
-        <w:rPr>
-          <w:sz w:val="28"/>
-          <w:szCs w:val="28"/>
-        </w:rPr>
-        <w:lastRenderedPageBreak/>
-        <w:t>After pod install command the project file Structure</w:t>
-      </w:r>
-      <w:r>
-        <w:rPr>
-          <w:sz w:val="28"/>
-          <w:szCs w:val="28"/>
-        </w:rPr>
-        <w:t>.</w:t>
-      </w:r>
+      </w:pPr>
     </w:p>
     <w:p>
       <w:pPr>
@@ -1392,20 +1456,58 @@
           <w:szCs w:val="28"/>
         </w:rPr>
       </w:pPr>
-    </w:p>
-    <w:p>
-      <w:pPr>
-        <w:pStyle w:val="ListParagraph"/>
-        <w:jc w:val="center"/>
-      </w:pPr>
+      <w:r>
+        <w:rPr>
+          <w:sz w:val="28"/>
+          <w:szCs w:val="28"/>
+        </w:rPr>
+        <w:t xml:space="preserve">After </w:t>
+      </w:r>
+      <w:r>
+        <w:rPr>
+          <w:sz w:val="28"/>
+          <w:szCs w:val="28"/>
+        </w:rPr>
+        <w:t>“</w:t>
+      </w:r>
+      <w:r>
+        <w:rPr>
+          <w:sz w:val="28"/>
+          <w:szCs w:val="28"/>
+        </w:rPr>
+        <w:t>pod install</w:t>
+      </w:r>
+      <w:r>
+        <w:rPr>
+          <w:sz w:val="28"/>
+          <w:szCs w:val="28"/>
+        </w:rPr>
+        <w:t>”</w:t>
+      </w:r>
+      <w:r>
+        <w:rPr>
+          <w:sz w:val="28"/>
+          <w:szCs w:val="28"/>
+        </w:rPr>
+        <w:t xml:space="preserve"> command the project file Structure</w:t>
+      </w:r>
+      <w:r>
+        <w:rPr>
+          <w:sz w:val="28"/>
+          <w:szCs w:val="28"/>
+        </w:rPr>
+        <w:t>.</w:t>
+      </w:r>
+    </w:p>
+    <w:p>
       <w:r>
         <w:rPr>
           <w:noProof/>
         </w:rPr>
         <w:drawing>
-          <wp:inline distT="0" distB="0" distL="0" distR="0" wp14:anchorId="6F5C3669" wp14:editId="1309ABA9">
-            <wp:extent cx="5943600" cy="2635624"/>
-            <wp:effectExtent l="0" t="0" r="0" b="6350"/>
+          <wp:inline distT="0" distB="0" distL="0" distR="0" wp14:anchorId="6F5C3669" wp14:editId="7CD6848C">
+            <wp:extent cx="6130212" cy="2635250"/>
+            <wp:effectExtent l="0" t="0" r="4445" b="0"/>
             <wp:docPr id="25" name="Picture 25"/>
             <wp:cNvGraphicFramePr>
               <a:graphicFrameLocks xmlns:a="http://schemas.openxmlformats.org/drawingml/2006/main" noChangeAspect="1"/>
@@ -1432,7 +1534,7 @@
                   <pic:spPr>
                     <a:xfrm>
                       <a:off x="0" y="0"/>
-                      <a:ext cx="5957520" cy="2641797"/>
+                      <a:ext cx="6150048" cy="2643777"/>
                     </a:xfrm>
                     <a:prstGeom prst="rect">
                       <a:avLst/>
@@ -1448,6 +1550,16 @@
     <w:p>
       <w:pPr>
         <w:pStyle w:val="ListParagraph"/>
+      </w:pPr>
+    </w:p>
+    <w:p>
+      <w:pPr>
+        <w:pStyle w:val="ListParagraph"/>
+      </w:pPr>
+    </w:p>
+    <w:p>
+      <w:pPr>
+        <w:pStyle w:val="ListParagraph"/>
         <w:jc w:val="center"/>
       </w:pPr>
     </w:p>
@@ -1485,7 +1597,7 @@
           <w:sz w:val="28"/>
           <w:szCs w:val="28"/>
         </w:rPr>
-        <w:t xml:space="preserve"> </w:t>
+        <w:t xml:space="preserve"> ”.xcworkspace”</w:t>
       </w:r>
       <w:r>
         <w:rPr>
@@ -1493,15 +1605,15 @@
           <w:sz w:val="28"/>
           <w:szCs w:val="28"/>
         </w:rPr>
+        <w:t xml:space="preserve"> your bundle structure</w:t>
+      </w:r>
+      <w:r>
+        <w:rPr>
+          <w:rFonts w:ascii="Cambria" w:hAnsi="Cambria"/>
+          <w:sz w:val="28"/>
+          <w:szCs w:val="28"/>
+        </w:rPr>
         <w:t>.</w:t>
-      </w:r>
-      <w:r>
-        <w:rPr>
-          <w:rFonts w:ascii="Cambria" w:hAnsi="Cambria"/>
-          <w:sz w:val="28"/>
-          <w:szCs w:val="28"/>
-        </w:rPr>
-        <w:t>xcworkspase your bundle structure</w:t>
       </w:r>
     </w:p>
     <w:p>
@@ -1516,33 +1628,14 @@
           <w:szCs w:val="28"/>
         </w:rPr>
       </w:pPr>
-    </w:p>
-    <w:p>
-      <w:pPr>
-        <w:pStyle w:val="ListParagraph"/>
-        <w:tabs>
-          <w:tab w:val="left" w:pos="840"/>
-        </w:tabs>
-        <w:jc w:val="center"/>
-        <w:rPr>
-          <w:rFonts w:ascii="Segoe UI" w:eastAsia="Times New Roman" w:hAnsi="Segoe UI" w:cs="Segoe UI"/>
-          <w:color w:val="333333"/>
-          <w:sz w:val="24"/>
-          <w:szCs w:val="24"/>
-        </w:rPr>
-      </w:pPr>
-      <w:r>
-        <w:rPr>
-          <w:rFonts w:ascii="Segoe UI" w:eastAsia="Times New Roman" w:hAnsi="Segoe UI" w:cs="Segoe UI"/>
+      <w:r>
+        <w:rPr>
           <w:noProof/>
-          <w:color w:val="333333"/>
-          <w:sz w:val="24"/>
-          <w:szCs w:val="24"/>
         </w:rPr>
         <w:drawing>
-          <wp:inline distT="0" distB="0" distL="0" distR="0" wp14:anchorId="47F10370" wp14:editId="3B79C7F5">
-            <wp:extent cx="5943600" cy="3347720"/>
-            <wp:effectExtent l="0" t="0" r="0" b="5080"/>
+          <wp:inline distT="0" distB="0" distL="0" distR="0" wp14:anchorId="47F10370" wp14:editId="4298C43F">
+            <wp:extent cx="6130212" cy="3347720"/>
+            <wp:effectExtent l="0" t="0" r="4445" b="5080"/>
             <wp:docPr id="28" name="Picture 28"/>
             <wp:cNvGraphicFramePr>
               <a:graphicFrameLocks xmlns:a="http://schemas.openxmlformats.org/drawingml/2006/main" noChangeAspect="1"/>
@@ -1569,7 +1662,7 @@
                   <pic:spPr>
                     <a:xfrm>
                       <a:off x="0" y="0"/>
-                      <a:ext cx="5943600" cy="3347720"/>
+                      <a:ext cx="6140466" cy="3353320"/>
                     </a:xfrm>
                     <a:prstGeom prst="rect">
                       <a:avLst/>
@@ -1581,66 +1674,6 @@
           </wp:inline>
         </w:drawing>
       </w:r>
-    </w:p>
-    <w:p>
-      <w:pPr>
-        <w:tabs>
-          <w:tab w:val="left" w:pos="840"/>
-        </w:tabs>
-        <w:jc w:val="both"/>
-        <w:rPr>
-          <w:rFonts w:ascii="Segoe UI" w:eastAsia="Times New Roman" w:hAnsi="Segoe UI" w:cs="Segoe UI"/>
-          <w:color w:val="333333"/>
-          <w:sz w:val="24"/>
-          <w:szCs w:val="24"/>
-        </w:rPr>
-      </w:pPr>
-      <w:r>
-        <w:rPr>
-          <w:rFonts w:ascii="Segoe UI" w:eastAsia="Times New Roman" w:hAnsi="Segoe UI" w:cs="Segoe UI"/>
-          <w:color w:val="333333"/>
-          <w:sz w:val="24"/>
-          <w:szCs w:val="24"/>
-        </w:rPr>
-        <w:t xml:space="preserve"> </w:t>
-      </w:r>
-    </w:p>
-    <w:p>
-      <w:pPr>
-        <w:spacing w:before="60" w:after="100" w:afterAutospacing="1" w:line="240" w:lineRule="auto"/>
-        <w:ind w:left="720"/>
-        <w:rPr>
-          <w:rFonts w:ascii="Segoe UI" w:eastAsia="Times New Roman" w:hAnsi="Segoe UI" w:cs="Segoe UI"/>
-          <w:color w:val="333333"/>
-          <w:sz w:val="24"/>
-          <w:szCs w:val="24"/>
-        </w:rPr>
-      </w:pPr>
-    </w:p>
-    <w:p>
-      <w:pPr>
-        <w:spacing w:before="60" w:after="100" w:afterAutospacing="1" w:line="240" w:lineRule="auto"/>
-        <w:ind w:left="720"/>
-        <w:rPr>
-          <w:rFonts w:ascii="Segoe UI" w:eastAsia="Times New Roman" w:hAnsi="Segoe UI" w:cs="Segoe UI"/>
-          <w:color w:val="333333"/>
-          <w:sz w:val="24"/>
-          <w:szCs w:val="24"/>
-        </w:rPr>
-      </w:pPr>
-    </w:p>
-    <w:p>
-      <w:pPr>
-        <w:tabs>
-          <w:tab w:val="left" w:pos="840"/>
-        </w:tabs>
-        <w:rPr>
-          <w:rFonts w:ascii="Segoe UI" w:eastAsia="Times New Roman" w:hAnsi="Segoe UI" w:cs="Segoe UI"/>
-          <w:color w:val="333333"/>
-          <w:sz w:val="24"/>
-          <w:szCs w:val="24"/>
-        </w:rPr>
-      </w:pPr>
     </w:p>
     <w:sectPr>
       <w:pgSz w:w="12240" w:h="15840"/>
@@ -3910,7 +3943,7 @@
 </file>
 
 <file path=customXml/itemProps1.xml><?xml version="1.0" encoding="utf-8"?>
-<ds:datastoreItem xmlns:ds="http://schemas.openxmlformats.org/officeDocument/2006/customXml" ds:itemID="{FED36132-8BB4-494C-A70A-4E623FF93240}">
+<ds:datastoreItem xmlns:ds="http://schemas.openxmlformats.org/officeDocument/2006/customXml" ds:itemID="{BEF1A9C1-A61B-9A47-A035-ED13FFCCEF17}">
   <ds:schemaRefs>
     <ds:schemaRef ds:uri="http://schemas.openxmlformats.org/officeDocument/2006/bibliography"/>
   </ds:schemaRefs>

</xml_diff>

<commit_message>
Made changes for the Release
</commit_message>
<xml_diff>
--- a/StepsToBuildOpenXCiOSFrameworkAndDemoApp.docx
+++ b/StepsToBuildOpenXCiOSFrameworkAndDemoApp.docx
@@ -1,6 +1,6 @@
 
 <file path=word/document.xml><?xml version="1.0" encoding="utf-8"?>
-<w:document xmlns:wpc="http://schemas.microsoft.com/office/word/2010/wordprocessingCanvas" xmlns:cx="http://schemas.microsoft.com/office/drawing/2014/chartex" xmlns:cx1="http://schemas.microsoft.com/office/drawing/2015/9/8/chartex" xmlns:cx2="http://schemas.microsoft.com/office/drawing/2015/10/21/chartex" xmlns:cx3="http://schemas.microsoft.com/office/drawing/2016/5/9/chartex" xmlns:cx4="http://schemas.microsoft.com/office/drawing/2016/5/10/chartex" xmlns:cx5="http://schemas.microsoft.com/office/drawing/2016/5/11/chartex" xmlns:cx6="http://schemas.microsoft.com/office/drawing/2016/5/12/chartex" xmlns:cx7="http://schemas.microsoft.com/office/drawing/2016/5/13/chartex" xmlns:cx8="http://schemas.microsoft.com/office/drawing/2016/5/14/chartex" xmlns:mc="http://schemas.openxmlformats.org/markup-compatibility/2006" xmlns:aink="http://schemas.microsoft.com/office/drawing/2016/ink" xmlns:am3d="http://schemas.microsoft.com/office/drawing/2017/model3d" xmlns:o="urn:schemas-microsoft-com:office:office" xmlns:r="http://schemas.openxmlformats.org/officeDocument/2006/relationships" xmlns:m="http://schemas.openxmlformats.org/officeDocument/2006/math" xmlns:v="urn:schemas-microsoft-com:vml" xmlns:wp14="http://schemas.microsoft.com/office/word/2010/wordprocessingDrawing" xmlns:wp="http://schemas.openxmlformats.org/drawingml/2006/wordprocessingDrawing" xmlns:w10="urn:schemas-microsoft-com:office:word" xmlns:w="http://schemas.openxmlformats.org/wordprocessingml/2006/main" xmlns:w14="http://schemas.microsoft.com/office/word/2010/wordml" xmlns:w15="http://schemas.microsoft.com/office/word/2012/wordml" xmlns:w16cid="http://schemas.microsoft.com/office/word/2016/wordml/cid" xmlns:w16se="http://schemas.microsoft.com/office/word/2015/wordml/symex" xmlns:wpg="http://schemas.microsoft.com/office/word/2010/wordprocessingGroup" xmlns:wpi="http://schemas.microsoft.com/office/word/2010/wordprocessingInk" xmlns:wne="http://schemas.microsoft.com/office/word/2006/wordml" xmlns:wps="http://schemas.microsoft.com/office/word/2010/wordprocessingShape" mc:Ignorable="w14 w15 w16se w16cid wp14">
+<w:document xmlns:wpc="http://schemas.microsoft.com/office/word/2010/wordprocessingCanvas" xmlns:cx="http://schemas.microsoft.com/office/drawing/2014/chartex" xmlns:cx1="http://schemas.microsoft.com/office/drawing/2015/9/8/chartex" xmlns:cx2="http://schemas.microsoft.com/office/drawing/2015/10/21/chartex" xmlns:cx3="http://schemas.microsoft.com/office/drawing/2016/5/9/chartex" xmlns:cx4="http://schemas.microsoft.com/office/drawing/2016/5/10/chartex" xmlns:cx5="http://schemas.microsoft.com/office/drawing/2016/5/11/chartex" xmlns:cx6="http://schemas.microsoft.com/office/drawing/2016/5/12/chartex" xmlns:cx7="http://schemas.microsoft.com/office/drawing/2016/5/13/chartex" xmlns:cx8="http://schemas.microsoft.com/office/drawing/2016/5/14/chartex" xmlns:mc="http://schemas.openxmlformats.org/markup-compatibility/2006" xmlns:aink="http://schemas.microsoft.com/office/drawing/2016/ink" xmlns:am3d="http://schemas.microsoft.com/office/drawing/2017/model3d" xmlns:o="urn:schemas-microsoft-com:office:office" xmlns:oel="http://schemas.microsoft.com/office/2019/extlst" xmlns:r="http://schemas.openxmlformats.org/officeDocument/2006/relationships" xmlns:m="http://schemas.openxmlformats.org/officeDocument/2006/math" xmlns:v="urn:schemas-microsoft-com:vml" xmlns:wp14="http://schemas.microsoft.com/office/word/2010/wordprocessingDrawing" xmlns:wp="http://schemas.openxmlformats.org/drawingml/2006/wordprocessingDrawing" xmlns:w10="urn:schemas-microsoft-com:office:word" xmlns:w="http://schemas.openxmlformats.org/wordprocessingml/2006/main" xmlns:w14="http://schemas.microsoft.com/office/word/2010/wordml" xmlns:w15="http://schemas.microsoft.com/office/word/2012/wordml" xmlns:w16cex="http://schemas.microsoft.com/office/word/2018/wordml/cex" xmlns:w16cid="http://schemas.microsoft.com/office/word/2016/wordml/cid" xmlns:w16="http://schemas.microsoft.com/office/word/2018/wordml" xmlns:w16sdtdh="http://schemas.microsoft.com/office/word/2020/wordml/sdtdatahash" xmlns:w16se="http://schemas.microsoft.com/office/word/2015/wordml/symex" xmlns:wpg="http://schemas.microsoft.com/office/word/2010/wordprocessingGroup" xmlns:wpi="http://schemas.microsoft.com/office/word/2010/wordprocessingInk" xmlns:wne="http://schemas.microsoft.com/office/word/2006/wordml" xmlns:wps="http://schemas.microsoft.com/office/word/2010/wordprocessingShape" mc:Ignorable="w14 w15 w16se w16cid w16 w16cex w16sdtdh wp14">
   <w:body>
     <w:p>
       <w:pPr>
@@ -675,10 +675,10 @@
           <w:noProof/>
         </w:rPr>
         <w:drawing>
-          <wp:inline distT="0" distB="0" distL="0" distR="0" wp14:anchorId="4DB40379" wp14:editId="0DF622E9">
-            <wp:extent cx="2380129" cy="4233663"/>
+          <wp:inline distT="0" distB="0" distL="0" distR="0" wp14:anchorId="1256C551" wp14:editId="1032BFB5">
+            <wp:extent cx="1881505" cy="3329453"/>
             <wp:effectExtent l="0" t="0" r="0" b="0"/>
-            <wp:docPr id="19" name="Picture 19"/>
+            <wp:docPr id="1" name="Picture 1" descr="Graphical user interface, text, application&#10;&#10;Description automatically generated"/>
             <wp:cNvGraphicFramePr>
               <a:graphicFrameLocks xmlns:a="http://schemas.openxmlformats.org/drawingml/2006/main" noChangeAspect="1"/>
             </wp:cNvGraphicFramePr>
@@ -686,7 +686,7 @@
               <a:graphicData uri="http://schemas.openxmlformats.org/drawingml/2006/picture">
                 <pic:pic xmlns:pic="http://schemas.openxmlformats.org/drawingml/2006/picture">
                   <pic:nvPicPr>
-                    <pic:cNvPr id="19" name="Simulator Screen Shot - iPhone 6s - 2019-03-28 at 14.11.46.png"/>
+                    <pic:cNvPr id="1" name="Picture 1" descr="Graphical user interface, text, application&#10;&#10;Description automatically generated"/>
                     <pic:cNvPicPr/>
                   </pic:nvPicPr>
                   <pic:blipFill>
@@ -704,7 +704,7 @@
                   <pic:spPr>
                     <a:xfrm>
                       <a:off x="0" y="0"/>
-                      <a:ext cx="2408226" cy="4283640"/>
+                      <a:ext cx="1929311" cy="3414050"/>
                     </a:xfrm>
                     <a:prstGeom prst="rect">
                       <a:avLst/>
@@ -741,6 +741,7 @@
           <w:b/>
           <w:sz w:val="36"/>
         </w:rPr>
+        <w:lastRenderedPageBreak/>
         <w:t xml:space="preserve">Steps for </w:t>
       </w:r>
       <w:r>
@@ -1308,6 +1309,7 @@
           <w:sz w:val="28"/>
           <w:szCs w:val="28"/>
         </w:rPr>
+        <w:lastRenderedPageBreak/>
         <w:t>After adding pod into pod file.</w:t>
       </w:r>
     </w:p>
@@ -1389,8 +1391,6 @@
       </w:r>
     </w:p>
     <w:p>
-      <w:bookmarkStart w:id="0" w:name="_GoBack"/>
-      <w:bookmarkEnd w:id="0"/>
       <w:r>
         <w:rPr>
           <w:noProof/>
@@ -1690,7 +1690,7 @@
 </file>
 
 <file path=word/numbering.xml><?xml version="1.0" encoding="utf-8"?>
-<w:numbering xmlns:wpc="http://schemas.microsoft.com/office/word/2010/wordprocessingCanvas" xmlns:cx="http://schemas.microsoft.com/office/drawing/2014/chartex" xmlns:cx1="http://schemas.microsoft.com/office/drawing/2015/9/8/chartex" xmlns:cx2="http://schemas.microsoft.com/office/drawing/2015/10/21/chartex" xmlns:cx3="http://schemas.microsoft.com/office/drawing/2016/5/9/chartex" xmlns:cx4="http://schemas.microsoft.com/office/drawing/2016/5/10/chartex" xmlns:cx5="http://schemas.microsoft.com/office/drawing/2016/5/11/chartex" xmlns:cx6="http://schemas.microsoft.com/office/drawing/2016/5/12/chartex" xmlns:cx7="http://schemas.microsoft.com/office/drawing/2016/5/13/chartex" xmlns:cx8="http://schemas.microsoft.com/office/drawing/2016/5/14/chartex" xmlns:mc="http://schemas.openxmlformats.org/markup-compatibility/2006" xmlns:aink="http://schemas.microsoft.com/office/drawing/2016/ink" xmlns:am3d="http://schemas.microsoft.com/office/drawing/2017/model3d" xmlns:o="urn:schemas-microsoft-com:office:office" xmlns:r="http://schemas.openxmlformats.org/officeDocument/2006/relationships" xmlns:m="http://schemas.openxmlformats.org/officeDocument/2006/math" xmlns:v="urn:schemas-microsoft-com:vml" xmlns:wp14="http://schemas.microsoft.com/office/word/2010/wordprocessingDrawing" xmlns:wp="http://schemas.openxmlformats.org/drawingml/2006/wordprocessingDrawing" xmlns:w10="urn:schemas-microsoft-com:office:word" xmlns:w="http://schemas.openxmlformats.org/wordprocessingml/2006/main" xmlns:w14="http://schemas.microsoft.com/office/word/2010/wordml" xmlns:w15="http://schemas.microsoft.com/office/word/2012/wordml" xmlns:w16cid="http://schemas.microsoft.com/office/word/2016/wordml/cid" xmlns:w16se="http://schemas.microsoft.com/office/word/2015/wordml/symex" xmlns:wpg="http://schemas.microsoft.com/office/word/2010/wordprocessingGroup" xmlns:wpi="http://schemas.microsoft.com/office/word/2010/wordprocessingInk" xmlns:wne="http://schemas.microsoft.com/office/word/2006/wordml" xmlns:wps="http://schemas.microsoft.com/office/word/2010/wordprocessingShape" mc:Ignorable="w14 w15 w16se w16cid wp14">
+<w:numbering xmlns:wpc="http://schemas.microsoft.com/office/word/2010/wordprocessingCanvas" xmlns:cx="http://schemas.microsoft.com/office/drawing/2014/chartex" xmlns:cx1="http://schemas.microsoft.com/office/drawing/2015/9/8/chartex" xmlns:cx2="http://schemas.microsoft.com/office/drawing/2015/10/21/chartex" xmlns:cx3="http://schemas.microsoft.com/office/drawing/2016/5/9/chartex" xmlns:cx4="http://schemas.microsoft.com/office/drawing/2016/5/10/chartex" xmlns:cx5="http://schemas.microsoft.com/office/drawing/2016/5/11/chartex" xmlns:cx6="http://schemas.microsoft.com/office/drawing/2016/5/12/chartex" xmlns:cx7="http://schemas.microsoft.com/office/drawing/2016/5/13/chartex" xmlns:cx8="http://schemas.microsoft.com/office/drawing/2016/5/14/chartex" xmlns:mc="http://schemas.openxmlformats.org/markup-compatibility/2006" xmlns:aink="http://schemas.microsoft.com/office/drawing/2016/ink" xmlns:am3d="http://schemas.microsoft.com/office/drawing/2017/model3d" xmlns:o="urn:schemas-microsoft-com:office:office" xmlns:oel="http://schemas.microsoft.com/office/2019/extlst" xmlns:r="http://schemas.openxmlformats.org/officeDocument/2006/relationships" xmlns:m="http://schemas.openxmlformats.org/officeDocument/2006/math" xmlns:v="urn:schemas-microsoft-com:vml" xmlns:wp14="http://schemas.microsoft.com/office/word/2010/wordprocessingDrawing" xmlns:wp="http://schemas.openxmlformats.org/drawingml/2006/wordprocessingDrawing" xmlns:w10="urn:schemas-microsoft-com:office:word" xmlns:w="http://schemas.openxmlformats.org/wordprocessingml/2006/main" xmlns:w14="http://schemas.microsoft.com/office/word/2010/wordml" xmlns:w15="http://schemas.microsoft.com/office/word/2012/wordml" xmlns:w16cex="http://schemas.microsoft.com/office/word/2018/wordml/cex" xmlns:w16cid="http://schemas.microsoft.com/office/word/2016/wordml/cid" xmlns:w16="http://schemas.microsoft.com/office/word/2018/wordml" xmlns:w16sdtdh="http://schemas.microsoft.com/office/word/2020/wordml/sdtdatahash" xmlns:w16se="http://schemas.microsoft.com/office/word/2015/wordml/symex" xmlns:wpg="http://schemas.microsoft.com/office/word/2010/wordprocessingGroup" xmlns:wpi="http://schemas.microsoft.com/office/word/2010/wordprocessingInk" xmlns:wne="http://schemas.microsoft.com/office/word/2006/wordml" xmlns:wps="http://schemas.microsoft.com/office/word/2010/wordprocessingShape" mc:Ignorable="w14 w15 w16se w16cid w16 w16cex w16sdtdh wp14">
   <w:abstractNum w:abstractNumId="0" w15:restartNumberingAfterBreak="0">
     <w:nsid w:val="14717744"/>
     <w:multiLevelType w:val="hybridMultilevel"/>
@@ -3128,47 +3128,47 @@
       </w:rPr>
     </w:lvl>
   </w:abstractNum>
-  <w:num w:numId="1">
+  <w:num w:numId="1" w16cid:durableId="295257545">
     <w:abstractNumId w:val="2"/>
   </w:num>
-  <w:num w:numId="2">
+  <w:num w:numId="2" w16cid:durableId="1776560633">
     <w:abstractNumId w:val="10"/>
   </w:num>
-  <w:num w:numId="3">
+  <w:num w:numId="3" w16cid:durableId="112214844">
     <w:abstractNumId w:val="1"/>
   </w:num>
-  <w:num w:numId="4">
+  <w:num w:numId="4" w16cid:durableId="352921198">
     <w:abstractNumId w:val="6"/>
   </w:num>
-  <w:num w:numId="5">
+  <w:num w:numId="5" w16cid:durableId="520975566">
     <w:abstractNumId w:val="8"/>
   </w:num>
-  <w:num w:numId="6">
+  <w:num w:numId="6" w16cid:durableId="1537692215">
     <w:abstractNumId w:val="0"/>
   </w:num>
-  <w:num w:numId="7">
+  <w:num w:numId="7" w16cid:durableId="387150915">
     <w:abstractNumId w:val="4"/>
   </w:num>
-  <w:num w:numId="8">
+  <w:num w:numId="8" w16cid:durableId="270284491">
     <w:abstractNumId w:val="11"/>
   </w:num>
-  <w:num w:numId="9">
+  <w:num w:numId="9" w16cid:durableId="1443912291">
     <w:abstractNumId w:val="5"/>
   </w:num>
-  <w:num w:numId="10">
+  <w:num w:numId="10" w16cid:durableId="1531604561">
     <w:abstractNumId w:val="3"/>
   </w:num>
-  <w:num w:numId="11">
+  <w:num w:numId="11" w16cid:durableId="1279294499">
     <w:abstractNumId w:val="9"/>
   </w:num>
-  <w:num w:numId="12">
+  <w:num w:numId="12" w16cid:durableId="944003042">
     <w:abstractNumId w:val="7"/>
   </w:num>
 </w:numbering>
 </file>
 
 <file path=word/styles.xml><?xml version="1.0" encoding="utf-8"?>
-<w:styles xmlns:mc="http://schemas.openxmlformats.org/markup-compatibility/2006" xmlns:r="http://schemas.openxmlformats.org/officeDocument/2006/relationships" xmlns:w="http://schemas.openxmlformats.org/wordprocessingml/2006/main" xmlns:w14="http://schemas.microsoft.com/office/word/2010/wordml" xmlns:w15="http://schemas.microsoft.com/office/word/2012/wordml" xmlns:w16cid="http://schemas.microsoft.com/office/word/2016/wordml/cid" xmlns:w16se="http://schemas.microsoft.com/office/word/2015/wordml/symex" mc:Ignorable="w14 w15 w16se w16cid">
+<w:styles xmlns:mc="http://schemas.openxmlformats.org/markup-compatibility/2006" xmlns:r="http://schemas.openxmlformats.org/officeDocument/2006/relationships" xmlns:w="http://schemas.openxmlformats.org/wordprocessingml/2006/main" xmlns:w14="http://schemas.microsoft.com/office/word/2010/wordml" xmlns:w15="http://schemas.microsoft.com/office/word/2012/wordml" xmlns:w16cex="http://schemas.microsoft.com/office/word/2018/wordml/cex" xmlns:w16cid="http://schemas.microsoft.com/office/word/2016/wordml/cid" xmlns:w16="http://schemas.microsoft.com/office/word/2018/wordml" xmlns:w16sdtdh="http://schemas.microsoft.com/office/word/2020/wordml/sdtdatahash" xmlns:w16se="http://schemas.microsoft.com/office/word/2015/wordml/symex" mc:Ignorable="w14 w15 w16se w16cid w16 w16cex w16sdtdh">
   <w:docDefaults>
     <w:rPrDefault>
       <w:rPr>
@@ -3184,7 +3184,7 @@
       </w:pPr>
     </w:pPrDefault>
   </w:docDefaults>
-  <w:latentStyles w:defLockedState="0" w:defUIPriority="99" w:defSemiHidden="0" w:defUnhideWhenUsed="0" w:defQFormat="0" w:count="375">
+  <w:latentStyles w:defLockedState="0" w:defUIPriority="99" w:defSemiHidden="0" w:defUnhideWhenUsed="0" w:defQFormat="0" w:count="376">
     <w:lsdException w:name="Normal" w:uiPriority="0" w:qFormat="1"/>
     <w:lsdException w:name="heading 1" w:uiPriority="9" w:qFormat="1"/>
     <w:lsdException w:name="heading 2" w:semiHidden="1" w:uiPriority="9" w:unhideWhenUsed="1" w:qFormat="1"/>
@@ -3290,7 +3290,6 @@
     <w:lsdException w:name="HTML Sample" w:semiHidden="1" w:unhideWhenUsed="1"/>
     <w:lsdException w:name="HTML Typewriter" w:semiHidden="1" w:unhideWhenUsed="1"/>
     <w:lsdException w:name="HTML Variable" w:semiHidden="1" w:unhideWhenUsed="1"/>
-    <w:lsdException w:name="Normal Table" w:semiHidden="1" w:unhideWhenUsed="1"/>
     <w:lsdException w:name="annotation subject" w:semiHidden="1" w:unhideWhenUsed="1"/>
     <w:lsdException w:name="No List" w:semiHidden="1" w:unhideWhenUsed="1"/>
     <w:lsdException w:name="Outline List 1" w:semiHidden="1" w:unhideWhenUsed="1"/>
@@ -3337,10 +3336,8 @@
     <w:lsdException w:name="Table Subtle 2" w:semiHidden="1" w:unhideWhenUsed="1"/>
     <w:lsdException w:name="Table Web 1" w:semiHidden="1" w:unhideWhenUsed="1"/>
     <w:lsdException w:name="Table Web 2" w:semiHidden="1" w:unhideWhenUsed="1"/>
-    <w:lsdException w:name="Table Web 3" w:semiHidden="1" w:unhideWhenUsed="1"/>
     <w:lsdException w:name="Balloon Text" w:semiHidden="1" w:unhideWhenUsed="1"/>
     <w:lsdException w:name="Table Grid" w:uiPriority="39"/>
-    <w:lsdException w:name="Table Theme" w:semiHidden="1" w:unhideWhenUsed="1"/>
     <w:lsdException w:name="Placeholder Text" w:semiHidden="1"/>
     <w:lsdException w:name="No Spacing" w:uiPriority="1" w:qFormat="1"/>
     <w:lsdException w:name="Light Shading" w:uiPriority="60"/>
@@ -3560,6 +3557,7 @@
     <w:lsdException w:name="Smart Hyperlink" w:semiHidden="1" w:unhideWhenUsed="1"/>
     <w:lsdException w:name="Hashtag" w:semiHidden="1" w:unhideWhenUsed="1"/>
     <w:lsdException w:name="Unresolved Mention" w:semiHidden="1" w:unhideWhenUsed="1"/>
+    <w:lsdException w:name="Smart Link" w:semiHidden="1" w:unhideWhenUsed="1"/>
   </w:latentStyles>
   <w:style w:type="paragraph" w:default="1" w:styleId="Normal">
     <w:name w:val="Normal"/>

</xml_diff>